<commit_message>
Cambios en el apartado 4.1 por RaulUle
Se ha terminado el apartado 4.1 del trabajo
</commit_message>
<xml_diff>
--- a/TG1_RaulUle.docx
+++ b/TG1_RaulUle.docx
@@ -3,66 +3,20 @@
 <w:document xmlns:wpc="http://schemas.microsoft.com/office/word/2010/wordprocessingCanvas" xmlns:mc="http://schemas.openxmlformats.org/markup-compatibility/2006" xmlns:o="urn:schemas-microsoft-com:office:office" xmlns:r="http://schemas.openxmlformats.org/officeDocument/2006/relationships" xmlns:m="http://schemas.openxmlformats.org/officeDocument/2006/math" xmlns:v="urn:schemas-microsoft-com:vml" xmlns:wp14="http://schemas.microsoft.com/office/word/2010/wordprocessingDrawing" xmlns:wp="http://schemas.openxmlformats.org/drawingml/2006/wordprocessingDrawing" xmlns:w10="urn:schemas-microsoft-com:office:word" xmlns:w="http://schemas.openxmlformats.org/wordprocessingml/2006/main" xmlns:w14="http://schemas.microsoft.com/office/word/2010/wordml" xmlns:w15="http://schemas.microsoft.com/office/word/2012/wordml" xmlns:wpg="http://schemas.microsoft.com/office/word/2010/wordprocessingGroup" xmlns:wpi="http://schemas.microsoft.com/office/word/2010/wordprocessingInk" xmlns:wne="http://schemas.microsoft.com/office/word/2006/wordml" xmlns:wps="http://schemas.microsoft.com/office/word/2010/wordprocessingShape" mc:Ignorable="w14 w15 wp14">
   <w:body>
     <w:p>
-      <w:pPr>
-        <w:rPr>
-          <w:sz w:val="28"/>
-          <w:szCs w:val="28"/>
-        </w:rPr>
-      </w:pPr>
-      <w:r>
-        <w:rPr>
-          <w:sz w:val="28"/>
-          <w:szCs w:val="28"/>
-        </w:rPr>
-        <w:t>Fuentes de información generales:</w:t>
-      </w:r>
-    </w:p>
-    <w:p>
-      <w:r>
-        <w:t>El motivo por el que se crean las extensiones es para producir una mejora en el uso de los navegadores además de añadir la accesibilidad más rápida hacia las funciones de las extensiones, lo que nos lleva a producir una mejor productividad en el uso de los navegadores.</w:t>
-      </w:r>
-    </w:p>
-    <w:p>
-      <w:r>
-        <w:t xml:space="preserve">Hablando de navegadores específicos debemos de nombrar aquellos que permiten el uso de las extensiones en este caso se trata del navegador </w:t>
-      </w:r>
-      <w:r>
-        <w:t xml:space="preserve">de google Chrome, </w:t>
-      </w:r>
-      <w:r>
-        <w:t>Mozilla Firefox</w:t>
-      </w:r>
-      <w:r>
-        <w:t xml:space="preserve"> Y Opera</w:t>
-      </w:r>
-    </w:p>
-    <w:p>
-      <w:r>
-        <w:t>Pero sobre las extensiones, ¿qué son? Son pequeños programas en si preparados para integrarse dentro del navegador y nos permiten tener a mano distintas funcionalidades.</w:t>
-      </w:r>
-      <w:r>
-        <w:br/>
-        <w:t>En relación a su tamaño y cuanto ocupan suelen ocupar de 1MB a 5MB</w:t>
-      </w:r>
-    </w:p>
-    <w:p>
-      <w:bookmarkStart w:id="0" w:name="_GoBack"/>
-      <w:bookmarkEnd w:id="0"/>
-      <w:r>
-        <w:t xml:space="preserve">Las extensiones son muy variadas, y pueden ir desde simples accesos directos, hasta protectores de malware o aceleradores de descargas, pasando por bloqueadores de publicidad, </w:t>
-      </w:r>
-      <w:proofErr w:type="spellStart"/>
-      <w:r>
-        <w:t>capturadores</w:t>
-      </w:r>
-      <w:proofErr w:type="spellEnd"/>
-      <w:r>
-        <w:t xml:space="preserve"> de pantalla, notificadores de correo y un gran etc., las posibilidades son casi ilimitadas.</w:t>
-      </w:r>
-    </w:p>
-    <w:p>
-      <w:r>
-        <w:t>Para instalar extensiones al navegador tienes que visitar las tiendas de extensiones correspondientes, ya que las extensiones de los navegadores no son compatibles entre sí, es decir que una extensión de Firefox no funcionara en Google Chrome y viceversa.</w:t>
+      <w:r>
+        <w:t xml:space="preserve">En relación al apartado </w:t>
+      </w:r>
+      <w:r>
+        <w:t>4.1</w:t>
+      </w:r>
+      <w:r>
+        <w:t xml:space="preserve"> </w:t>
+      </w:r>
+      <w:r>
+        <w:t>Cursos no gratuitos generales</w:t>
+      </w:r>
+      <w:r>
+        <w:t xml:space="preserve"> tratando la información que se ha buscado por distintas fuentes de información que no existen cursos de pago para la creación de extensiones para navegadores como:</w:t>
       </w:r>
     </w:p>
     <w:p>
@@ -74,19 +28,7 @@
         </w:numPr>
       </w:pPr>
       <w:r>
-        <w:rPr>
-          <w:b/>
-        </w:rPr>
-        <w:t>Chrome Web Store:</w:t>
-      </w:r>
-      <w:r>
-        <w:t xml:space="preserve"> Es la tienda oficial de Google Chrome, tiene una gran cantidad de extensiones, y además puedes encontrar aplicaciones, aplicaciones de escritorio y temas para camb</w:t>
-      </w:r>
-      <w:r>
-        <w:t>iar la apariencia del navegador, l</w:t>
-      </w:r>
-      <w:r>
-        <w:t>as aplicaciones y extensiones están divididas por categorías, además cuenta con un buscador.</w:t>
+        <w:t>Google Chrome</w:t>
       </w:r>
     </w:p>
     <w:p>
@@ -98,18 +40,7 @@
         </w:numPr>
       </w:pPr>
       <w:r>
-        <w:rPr>
-          <w:b/>
-        </w:rPr>
-        <w:t>Firefox:</w:t>
-      </w:r>
-      <w:r>
-        <w:t xml:space="preserve"> La tienda de complementos de Firefox posiblemente sea la que más extensiones tenga, contando con una muy variada cantidad. Al igual que en la Chrome Web Store, los complementos de Firefox están dividas por varias categorías y cuenta con un buscador.</w:t>
-      </w:r>
-    </w:p>
-    <w:p>
-      <w:r>
-        <w:t xml:space="preserve">Dentro de las mismas extensiones podemos clasificarlas en dos tipos: </w:t>
+        <w:t>Mozilla Firefox</w:t>
       </w:r>
     </w:p>
     <w:p>
@@ -117,17 +48,11 @@
         <w:pStyle w:val="Prrafodelista"/>
         <w:numPr>
           <w:ilvl w:val="0"/>
-          <w:numId w:val="1"/>
+          <w:numId w:val="2"/>
         </w:numPr>
       </w:pPr>
       <w:r>
-        <w:rPr>
-          <w:b/>
-        </w:rPr>
-        <w:t xml:space="preserve">Extensiones siempre activas </w:t>
-      </w:r>
-      <w:r>
-        <w:t>que necesitan estar siempre conectadas por su propia naturaleza, como puede ser un cliente de Twitter o un notificador de Gmail.</w:t>
+        <w:t>Opera</w:t>
       </w:r>
     </w:p>
     <w:p>
@@ -135,61 +60,181 @@
         <w:pStyle w:val="Prrafodelista"/>
         <w:numPr>
           <w:ilvl w:val="0"/>
-          <w:numId w:val="1"/>
+          <w:numId w:val="2"/>
         </w:numPr>
+        <w:jc w:val="both"/>
+      </w:pPr>
+      <w:r>
+        <w:t>Safari</w:t>
+      </w:r>
+    </w:p>
+    <w:p>
+      <w:pPr>
+        <w:jc w:val="both"/>
+      </w:pPr>
+      <w:r>
+        <w:t>Pero en relación al aprendizaje para poder elaborar las extensiones podemos centrarnos en otro apartado como es el de: Cursos de pago para aprender a programar en el lenguaje de programación propio de las extensiones</w:t>
+      </w:r>
+    </w:p>
+    <w:p>
+      <w:pPr>
+        <w:jc w:val="both"/>
+      </w:pPr>
+      <w:r>
+        <w:t xml:space="preserve">En relación a los lenguajes de programación más usados en la creación de extensiones de navegador se encuentran: </w:t>
+      </w:r>
+    </w:p>
+    <w:p>
+      <w:pPr>
+        <w:pStyle w:val="Prrafodelista"/>
+        <w:numPr>
+          <w:ilvl w:val="0"/>
+          <w:numId w:val="3"/>
+        </w:numPr>
+        <w:jc w:val="both"/>
+      </w:pPr>
+      <w:r>
+        <w:t>HTML</w:t>
+      </w:r>
+    </w:p>
+    <w:p>
+      <w:pPr>
+        <w:pStyle w:val="Prrafodelista"/>
+        <w:numPr>
+          <w:ilvl w:val="0"/>
+          <w:numId w:val="3"/>
+        </w:numPr>
+        <w:jc w:val="both"/>
+      </w:pPr>
+      <w:r>
+        <w:t>JavaScript</w:t>
+      </w:r>
+    </w:p>
+    <w:p>
+      <w:pPr>
+        <w:pStyle w:val="Prrafodelista"/>
+        <w:numPr>
+          <w:ilvl w:val="0"/>
+          <w:numId w:val="3"/>
+        </w:numPr>
+        <w:jc w:val="both"/>
+      </w:pPr>
+      <w:r>
+        <w:t>CSS</w:t>
+      </w:r>
+    </w:p>
+    <w:p>
+      <w:pPr>
+        <w:jc w:val="both"/>
+      </w:pPr>
+      <w:r>
+        <w:t>Son los más usados en los navegadores como Google Chrome, Mozilla Firefox y Opera en relación a los cursos de pago que estamos tratando, nos podemos referir a cursos de pago que nos pueden premiar o asignar certificaciones del conocimiento de este lenguaje de programación.</w:t>
+      </w:r>
+    </w:p>
+    <w:p>
+      <w:pPr>
+        <w:jc w:val="both"/>
+      </w:pPr>
+      <w:r>
+        <w:t>Por otra parte cursos de pago podemos encontrarlos en academias especializadas en programación en la cual enseñan a los usuarios a aprender o mejorar la programación.</w:t>
+      </w:r>
+    </w:p>
+    <w:p>
+      <w:pPr>
+        <w:jc w:val="both"/>
+      </w:pPr>
+      <w:r>
+        <w:t>Por ultimo cursos por internet de pago a distancia en los cuales en un periodo regular de tiempo se imparten clases para aprender a programar.</w:t>
+      </w:r>
+    </w:p>
+    <w:p>
+      <w:pPr>
+        <w:jc w:val="both"/>
+      </w:pPr>
+      <w:r>
+        <w:t>Para hablar un poco sobre los lenguajes de programación y que tratan:</w:t>
+      </w:r>
+    </w:p>
+    <w:p>
+      <w:pPr>
+        <w:jc w:val="both"/>
       </w:pPr>
       <w:r>
         <w:rPr>
-          <w:b/>
+          <w:u w:val="single"/>
         </w:rPr>
-        <w:t>Extensiones específicas de un contexto</w:t>
-      </w:r>
-      <w:r>
-        <w:t xml:space="preserve">  con ello nos referimos a extensiones que ni siquiera tienen un botón, sino que entran en acción al visitar determinadas páginas.</w:t>
-      </w:r>
-    </w:p>
-    <w:p/>
-    <w:p>
-      <w:pPr>
-        <w:ind w:left="708" w:hanging="708"/>
-      </w:pPr>
-      <w:r>
-        <w:t xml:space="preserve">Fuentes: </w:t>
-      </w:r>
-      <w:hyperlink r:id="rId5" w:history="1">
-        <w:r>
-          <w:rPr>
-            <w:rStyle w:val="Hipervnculo"/>
-          </w:rPr>
-          <w:t>http://www.technodyan.com/que-son-las-extensiones-navegadores/</w:t>
-        </w:r>
-      </w:hyperlink>
-      <w:r>
+        <w:t>HTML:</w:t>
+      </w:r>
+      <w:r>
+        <w:rPr>
+          <w:u w:val="single"/>
+        </w:rPr>
         <w:t xml:space="preserve"> </w:t>
       </w:r>
-    </w:p>
-    <w:p>
-      <w:pPr>
-        <w:ind w:left="708" w:hanging="708"/>
-      </w:pPr>
-      <w:hyperlink r:id="rId6" w:history="1">
-        <w:r>
-          <w:rPr>
-            <w:rStyle w:val="Hipervnculo"/>
-          </w:rPr>
-          <w:t>http://www.pymesyautonomos.com/tecnologia/extensiones-en-el-navegador</w:t>
-        </w:r>
-      </w:hyperlink>
-    </w:p>
-    <w:p>
-      <w:pPr>
-        <w:ind w:left="708" w:hanging="708"/>
-      </w:pPr>
-    </w:p>
-    <w:p>
-      <w:pPr>
-        <w:ind w:left="708" w:hanging="708"/>
-      </w:pPr>
+      <w:r>
+        <w:t>H</w:t>
+      </w:r>
+      <w:bookmarkStart w:id="0" w:name="_GoBack"/>
+      <w:bookmarkEnd w:id="0"/>
+      <w:r>
+        <w:t>ace referencia al lenguaje de marcado para la elaboración de páginas web.</w:t>
+      </w:r>
+    </w:p>
+    <w:p>
+      <w:pPr>
+        <w:jc w:val="both"/>
+      </w:pPr>
+      <w:r>
+        <w:rPr>
+          <w:u w:val="single"/>
+        </w:rPr>
+        <w:t>JavaScript:</w:t>
+      </w:r>
+      <w:r>
+        <w:t xml:space="preserve"> </w:t>
+      </w:r>
+      <w:r>
+        <w:t>El lenguaje JavaScript es un lenguaje muy versátil, y con distintos estilos de programación, ya que es un lenguaje funcional, un lenguaje procedural tradicional imperativo, dinámico en cuanto a tipos y  orientado a eventos y a objetos, y además nos permite usarlo con otros leguajes o en otras plataformas</w:t>
+      </w:r>
+    </w:p>
+    <w:p>
+      <w:pPr>
+        <w:jc w:val="both"/>
+      </w:pPr>
+      <w:r>
+        <w:rPr>
+          <w:u w:val="single"/>
+        </w:rPr>
+        <w:t>CSS</w:t>
+      </w:r>
+      <w:r>
+        <w:rPr>
+          <w:u w:val="single"/>
+        </w:rPr>
+        <w:t xml:space="preserve">: </w:t>
+      </w:r>
+      <w:r>
+        <w:t>E</w:t>
+      </w:r>
+      <w:r>
+        <w:t>s el encargado de formular la especificación de las hojas de estilo que servirán de estándar para navegadores</w:t>
+      </w:r>
+    </w:p>
+    <w:p>
+      <w:pPr>
+        <w:jc w:val="both"/>
+      </w:pPr>
+    </w:p>
+    <w:p>
+      <w:pPr>
+        <w:ind w:left="360"/>
+      </w:pPr>
+      <w:r>
+        <w:br/>
+      </w:r>
+      <w:r>
+        <w:tab/>
+      </w:r>
     </w:p>
     <w:p/>
     <w:sectPr>
@@ -205,9 +250,9 @@
 <file path=word/numbering.xml><?xml version="1.0" encoding="utf-8"?>
 <w:numbering xmlns:wpc="http://schemas.microsoft.com/office/word/2010/wordprocessingCanvas" xmlns:mc="http://schemas.openxmlformats.org/markup-compatibility/2006" xmlns:o="urn:schemas-microsoft-com:office:office" xmlns:r="http://schemas.openxmlformats.org/officeDocument/2006/relationships" xmlns:m="http://schemas.openxmlformats.org/officeDocument/2006/math" xmlns:v="urn:schemas-microsoft-com:vml" xmlns:wp14="http://schemas.microsoft.com/office/word/2010/wordprocessingDrawing" xmlns:wp="http://schemas.openxmlformats.org/drawingml/2006/wordprocessingDrawing" xmlns:w10="urn:schemas-microsoft-com:office:word" xmlns:w="http://schemas.openxmlformats.org/wordprocessingml/2006/main" xmlns:w14="http://schemas.microsoft.com/office/word/2010/wordml" xmlns:w15="http://schemas.microsoft.com/office/word/2012/wordml" xmlns:wpg="http://schemas.microsoft.com/office/word/2010/wordprocessingGroup" xmlns:wpi="http://schemas.microsoft.com/office/word/2010/wordprocessingInk" xmlns:wne="http://schemas.microsoft.com/office/word/2006/wordml" xmlns:wps="http://schemas.microsoft.com/office/word/2010/wordprocessingShape" mc:Ignorable="w14 w15 wp14">
   <w:abstractNum w:abstractNumId="0" w15:restartNumberingAfterBreak="0">
-    <w:nsid w:val="237A28F8"/>
+    <w:nsid w:val="2517250A"/>
     <w:multiLevelType w:val="hybridMultilevel"/>
-    <w:tmpl w:val="EBC8D954"/>
+    <w:tmpl w:val="6DF00554"/>
     <w:lvl w:ilvl="0" w:tplc="0C0A0001">
       <w:start w:val="1"/>
       <w:numFmt w:val="bullet"/>
@@ -318,9 +363,122 @@
     </w:lvl>
   </w:abstractNum>
   <w:abstractNum w:abstractNumId="1" w15:restartNumberingAfterBreak="0">
-    <w:nsid w:val="2B050773"/>
+    <w:nsid w:val="487271BF"/>
     <w:multiLevelType w:val="hybridMultilevel"/>
-    <w:tmpl w:val="FA786ACE"/>
+    <w:tmpl w:val="042C486A"/>
+    <w:lvl w:ilvl="0" w:tplc="0C0A0001">
+      <w:start w:val="1"/>
+      <w:numFmt w:val="bullet"/>
+      <w:lvlText w:val=""/>
+      <w:lvlJc w:val="left"/>
+      <w:pPr>
+        <w:ind w:left="720" w:hanging="360"/>
+      </w:pPr>
+      <w:rPr>
+        <w:rFonts w:ascii="Symbol" w:hAnsi="Symbol" w:hint="default"/>
+      </w:rPr>
+    </w:lvl>
+    <w:lvl w:ilvl="1" w:tplc="0C0A0003" w:tentative="1">
+      <w:start w:val="1"/>
+      <w:numFmt w:val="bullet"/>
+      <w:lvlText w:val="o"/>
+      <w:lvlJc w:val="left"/>
+      <w:pPr>
+        <w:ind w:left="1440" w:hanging="360"/>
+      </w:pPr>
+      <w:rPr>
+        <w:rFonts w:ascii="Courier New" w:hAnsi="Courier New" w:cs="Courier New" w:hint="default"/>
+      </w:rPr>
+    </w:lvl>
+    <w:lvl w:ilvl="2" w:tplc="0C0A0005" w:tentative="1">
+      <w:start w:val="1"/>
+      <w:numFmt w:val="bullet"/>
+      <w:lvlText w:val=""/>
+      <w:lvlJc w:val="left"/>
+      <w:pPr>
+        <w:ind w:left="2160" w:hanging="360"/>
+      </w:pPr>
+      <w:rPr>
+        <w:rFonts w:ascii="Wingdings" w:hAnsi="Wingdings" w:hint="default"/>
+      </w:rPr>
+    </w:lvl>
+    <w:lvl w:ilvl="3" w:tplc="0C0A0001" w:tentative="1">
+      <w:start w:val="1"/>
+      <w:numFmt w:val="bullet"/>
+      <w:lvlText w:val=""/>
+      <w:lvlJc w:val="left"/>
+      <w:pPr>
+        <w:ind w:left="2880" w:hanging="360"/>
+      </w:pPr>
+      <w:rPr>
+        <w:rFonts w:ascii="Symbol" w:hAnsi="Symbol" w:hint="default"/>
+      </w:rPr>
+    </w:lvl>
+    <w:lvl w:ilvl="4" w:tplc="0C0A0003" w:tentative="1">
+      <w:start w:val="1"/>
+      <w:numFmt w:val="bullet"/>
+      <w:lvlText w:val="o"/>
+      <w:lvlJc w:val="left"/>
+      <w:pPr>
+        <w:ind w:left="3600" w:hanging="360"/>
+      </w:pPr>
+      <w:rPr>
+        <w:rFonts w:ascii="Courier New" w:hAnsi="Courier New" w:cs="Courier New" w:hint="default"/>
+      </w:rPr>
+    </w:lvl>
+    <w:lvl w:ilvl="5" w:tplc="0C0A0005" w:tentative="1">
+      <w:start w:val="1"/>
+      <w:numFmt w:val="bullet"/>
+      <w:lvlText w:val=""/>
+      <w:lvlJc w:val="left"/>
+      <w:pPr>
+        <w:ind w:left="4320" w:hanging="360"/>
+      </w:pPr>
+      <w:rPr>
+        <w:rFonts w:ascii="Wingdings" w:hAnsi="Wingdings" w:hint="default"/>
+      </w:rPr>
+    </w:lvl>
+    <w:lvl w:ilvl="6" w:tplc="0C0A0001" w:tentative="1">
+      <w:start w:val="1"/>
+      <w:numFmt w:val="bullet"/>
+      <w:lvlText w:val=""/>
+      <w:lvlJc w:val="left"/>
+      <w:pPr>
+        <w:ind w:left="5040" w:hanging="360"/>
+      </w:pPr>
+      <w:rPr>
+        <w:rFonts w:ascii="Symbol" w:hAnsi="Symbol" w:hint="default"/>
+      </w:rPr>
+    </w:lvl>
+    <w:lvl w:ilvl="7" w:tplc="0C0A0003" w:tentative="1">
+      <w:start w:val="1"/>
+      <w:numFmt w:val="bullet"/>
+      <w:lvlText w:val="o"/>
+      <w:lvlJc w:val="left"/>
+      <w:pPr>
+        <w:ind w:left="5760" w:hanging="360"/>
+      </w:pPr>
+      <w:rPr>
+        <w:rFonts w:ascii="Courier New" w:hAnsi="Courier New" w:cs="Courier New" w:hint="default"/>
+      </w:rPr>
+    </w:lvl>
+    <w:lvl w:ilvl="8" w:tplc="0C0A0005" w:tentative="1">
+      <w:start w:val="1"/>
+      <w:numFmt w:val="bullet"/>
+      <w:lvlText w:val=""/>
+      <w:lvlJc w:val="left"/>
+      <w:pPr>
+        <w:ind w:left="6480" w:hanging="360"/>
+      </w:pPr>
+      <w:rPr>
+        <w:rFonts w:ascii="Wingdings" w:hAnsi="Wingdings" w:hint="default"/>
+      </w:rPr>
+    </w:lvl>
+  </w:abstractNum>
+  <w:abstractNum w:abstractNumId="2" w15:restartNumberingAfterBreak="0">
+    <w:nsid w:val="555D084F"/>
+    <w:multiLevelType w:val="hybridMultilevel"/>
+    <w:tmpl w:val="D284CF16"/>
     <w:lvl w:ilvl="0" w:tplc="0C0A0001">
       <w:start w:val="1"/>
       <w:numFmt w:val="bullet"/>
@@ -431,10 +589,13 @@
     </w:lvl>
   </w:abstractNum>
   <w:num w:numId="1">
-    <w:abstractNumId w:val="0"/>
+    <w:abstractNumId w:val="1"/>
   </w:num>
   <w:num w:numId="2">
-    <w:abstractNumId w:val="1"/>
+    <w:abstractNumId w:val="2"/>
+  </w:num>
+  <w:num w:numId="3">
+    <w:abstractNumId w:val="0"/>
   </w:num>
 </w:numbering>
 </file>
@@ -864,10 +1025,11 @@
     <w:name w:val="Hyperlink"/>
     <w:basedOn w:val="Fuentedeprrafopredeter"/>
     <w:uiPriority w:val="99"/>
+    <w:semiHidden/>
     <w:unhideWhenUsed/>
-    <w:rsid w:val="0017728E"/>
+    <w:rsid w:val="00A33924"/>
     <w:rPr>
-      <w:color w:val="0563C1" w:themeColor="hyperlink"/>
+      <w:color w:val="0000FF"/>
       <w:u w:val="single"/>
     </w:rPr>
   </w:style>
@@ -876,7 +1038,7 @@
     <w:basedOn w:val="Normal"/>
     <w:uiPriority w:val="34"/>
     <w:qFormat/>
-    <w:rsid w:val="000D5420"/>
+    <w:rsid w:val="00A33924"/>
     <w:pPr>
       <w:ind w:left="720"/>
       <w:contextualSpacing/>

</xml_diff>